<commit_message>
updated README and files for final version 2023
</commit_message>
<xml_diff>
--- a/computing theory notes/Algorithm Design.docx
+++ b/computing theory notes/Algorithm Design.docx
@@ -11175,14 +11175,592 @@
     </w:p>
     <w:p>
       <w:pPr>
-        <w:rPr>
-          <w:rFonts w:asciiTheme="majorHAnsi" w:eastAsiaTheme="majorEastAsia" w:hAnsiTheme="majorHAnsi" w:cstheme="majorBidi"/>
+        <w:pStyle w:val="Heading3"/>
+      </w:pPr>
+      <w:bookmarkStart w:id="17" w:name="_Toc512979914"/>
+      <w:r>
+        <w:t>Example</w:t>
+      </w:r>
+    </w:p>
+    <w:tbl>
+      <w:tblPr>
+        <w:tblStyle w:val="TableGrid"/>
+        <w:tblW w:w="0" w:type="auto"/>
+        <w:tblBorders>
+          <w:top w:val="none" w:sz="0" w:space="0" w:color="auto"/>
+          <w:left w:val="none" w:sz="0" w:space="0" w:color="auto"/>
+          <w:bottom w:val="none" w:sz="0" w:space="0" w:color="auto"/>
+          <w:right w:val="none" w:sz="0" w:space="0" w:color="auto"/>
+          <w:insideH w:val="none" w:sz="0" w:space="0" w:color="auto"/>
+          <w:insideV w:val="none" w:sz="0" w:space="0" w:color="auto"/>
+        </w:tblBorders>
+        <w:tblLook w:val="04A0" w:firstRow="1" w:lastRow="0" w:firstColumn="1" w:lastColumn="0" w:noHBand="0" w:noVBand="1"/>
+      </w:tblPr>
+      <w:tblGrid>
+        <w:gridCol w:w="1980"/>
+        <w:gridCol w:w="3263"/>
+        <w:gridCol w:w="3773"/>
+      </w:tblGrid>
+      <w:tr>
+        <w:tc>
+          <w:tcPr>
+            <w:tcW w:w="1980" w:type="dxa"/>
+            <w:tcBorders>
+              <w:bottom w:val="double" w:sz="4" w:space="0" w:color="auto"/>
+            </w:tcBorders>
+          </w:tcPr>
+          <w:p>
+            <w:pPr>
+              <w:jc w:val="right"/>
+            </w:pPr>
+            <w:r>
+              <w:t>Array to sort:</w:t>
+            </w:r>
+          </w:p>
+        </w:tc>
+        <w:tc>
+          <w:tcPr>
+            <w:tcW w:w="3263" w:type="dxa"/>
+            <w:tcBorders>
+              <w:bottom w:val="double" w:sz="4" w:space="0" w:color="auto"/>
+            </w:tcBorders>
+          </w:tcPr>
+          <w:p>
+            <w:pPr>
+              <w:rPr>
+                <w:b/>
+              </w:rPr>
+            </w:pPr>
+            <w:r>
+              <w:rPr>
+                <w:b/>
+              </w:rPr>
+              <w:t>24, 97, 57, 77,</w:t>
+            </w:r>
+            <w:r>
+              <w:rPr>
+                <w:b/>
+              </w:rPr>
+              <w:t xml:space="preserve"> 6,</w:t>
+            </w:r>
+            <w:r>
+              <w:rPr>
+                <w:b/>
+              </w:rPr>
+              <w:t xml:space="preserve"> 41, </w:t>
+            </w:r>
+            <w:r>
+              <w:rPr>
+                <w:b/>
+              </w:rPr>
+              <w:t>90</w:t>
+            </w:r>
+          </w:p>
+        </w:tc>
+        <w:tc>
+          <w:tcPr>
+            <w:tcW w:w="3773" w:type="dxa"/>
+          </w:tcPr>
+          <w:p>
+            <w:pPr>
+              <w:rPr>
+                <w:b/>
+              </w:rPr>
+            </w:pPr>
+          </w:p>
+        </w:tc>
+      </w:tr>
+      <w:tr>
+        <w:tc>
+          <w:tcPr>
+            <w:tcW w:w="1980" w:type="dxa"/>
+            <w:tcBorders>
+              <w:top w:val="double" w:sz="4" w:space="0" w:color="auto"/>
+            </w:tcBorders>
+          </w:tcPr>
+          <w:p>
+            <w:pPr>
+              <w:jc w:val="right"/>
+            </w:pPr>
+            <w:r>
+              <w:t>After 1</w:t>
+            </w:r>
+            <w:r>
+              <w:rPr>
+                <w:vertAlign w:val="superscript"/>
+              </w:rPr>
+              <w:t>st</w:t>
+            </w:r>
+            <w:r>
+              <w:t xml:space="preserve"> pass:</w:t>
+            </w:r>
+          </w:p>
+        </w:tc>
+        <w:tc>
+          <w:tcPr>
+            <w:tcW w:w="3263" w:type="dxa"/>
+            <w:tcBorders>
+              <w:top w:val="double" w:sz="4" w:space="0" w:color="auto"/>
+            </w:tcBorders>
+          </w:tcPr>
+          <w:p>
+            <w:pPr>
+              <w:tabs>
+                <w:tab w:val="left" w:pos="2835"/>
+              </w:tabs>
+            </w:pPr>
+            <w:r>
+              <w:rPr>
+                <w:b/>
+              </w:rPr>
+              <w:t xml:space="preserve">24, 57, 77, </w:t>
+            </w:r>
+            <w:r>
+              <w:rPr>
+                <w:b/>
+              </w:rPr>
+              <w:t xml:space="preserve">6, </w:t>
+            </w:r>
+            <w:r>
+              <w:rPr>
+                <w:b/>
+              </w:rPr>
+              <w:t xml:space="preserve">41, </w:t>
+            </w:r>
+            <w:r>
+              <w:rPr>
+                <w:b/>
+              </w:rPr>
+              <w:t>90,</w:t>
+            </w:r>
+            <w:r>
+              <w:rPr>
+                <w:b/>
+                <w:color w:val="FF0000"/>
+              </w:rPr>
+              <w:t xml:space="preserve"> 97</w:t>
+            </w:r>
+            <w:r>
+              <w:rPr>
+                <w:b/>
+                <w:color w:val="FF0000"/>
+              </w:rPr>
+              <w:tab/>
+            </w:r>
+          </w:p>
+        </w:tc>
+        <w:tc>
+          <w:tcPr>
+            <w:tcW w:w="3773" w:type="dxa"/>
+          </w:tcPr>
+          <w:p>
+            <w:pPr>
+              <w:tabs>
+                <w:tab w:val="left" w:pos="2835"/>
+              </w:tabs>
+            </w:pPr>
+          </w:p>
+        </w:tc>
+      </w:tr>
+      <w:tr>
+        <w:tc>
+          <w:tcPr>
+            <w:tcW w:w="1980" w:type="dxa"/>
+          </w:tcPr>
+          <w:p>
+            <w:pPr>
+              <w:jc w:val="right"/>
+            </w:pPr>
+            <w:r>
+              <w:t>After 2</w:t>
+            </w:r>
+            <w:r>
+              <w:rPr>
+                <w:vertAlign w:val="superscript"/>
+              </w:rPr>
+              <w:t>nd</w:t>
+            </w:r>
+            <w:r>
+              <w:t xml:space="preserve"> pass:</w:t>
+            </w:r>
+          </w:p>
+        </w:tc>
+        <w:tc>
+          <w:tcPr>
+            <w:tcW w:w="3263" w:type="dxa"/>
+          </w:tcPr>
+          <w:p>
+            <w:pPr>
+              <w:tabs>
+                <w:tab w:val="left" w:pos="2835"/>
+              </w:tabs>
+            </w:pPr>
+            <w:r>
+              <w:rPr>
+                <w:b/>
+              </w:rPr>
+              <w:t xml:space="preserve">24, 57, </w:t>
+            </w:r>
+            <w:r>
+              <w:rPr>
+                <w:b/>
+              </w:rPr>
+              <w:t>6, 41</w:t>
+            </w:r>
+            <w:r>
+              <w:rPr>
+                <w:b/>
+              </w:rPr>
+              <w:t>,</w:t>
+            </w:r>
+            <w:r>
+              <w:rPr>
+                <w:b/>
+              </w:rPr>
+              <w:t xml:space="preserve"> 77, </w:t>
+            </w:r>
+            <w:r>
+              <w:rPr>
+                <w:b/>
+                <w:color w:val="FF0000"/>
+              </w:rPr>
+              <w:t>90, 97</w:t>
+            </w:r>
+            <w:r>
+              <w:rPr>
+                <w:b/>
+                <w:color w:val="FF0000"/>
+              </w:rPr>
+              <w:tab/>
+            </w:r>
+          </w:p>
+        </w:tc>
+        <w:tc>
+          <w:tcPr>
+            <w:tcW w:w="3773" w:type="dxa"/>
+          </w:tcPr>
+          <w:p>
+            <w:pPr>
+              <w:tabs>
+                <w:tab w:val="left" w:pos="2835"/>
+              </w:tabs>
+            </w:pPr>
+          </w:p>
+        </w:tc>
+      </w:tr>
+      <w:tr>
+        <w:tc>
+          <w:tcPr>
+            <w:tcW w:w="1980" w:type="dxa"/>
+          </w:tcPr>
+          <w:p>
+            <w:pPr>
+              <w:jc w:val="right"/>
+            </w:pPr>
+            <w:r>
+              <w:t>After 3</w:t>
+            </w:r>
+            <w:r>
+              <w:rPr>
+                <w:vertAlign w:val="superscript"/>
+              </w:rPr>
+              <w:t>rd</w:t>
+            </w:r>
+            <w:r>
+              <w:t xml:space="preserve"> pass:</w:t>
+            </w:r>
+          </w:p>
+        </w:tc>
+        <w:tc>
+          <w:tcPr>
+            <w:tcW w:w="3263" w:type="dxa"/>
+          </w:tcPr>
+          <w:p>
+            <w:pPr>
+              <w:rPr>
+                <w:b/>
+              </w:rPr>
+            </w:pPr>
+            <w:r>
+              <w:rPr>
+                <w:b/>
+              </w:rPr>
+              <w:t xml:space="preserve">24, 6, 41, 57, </w:t>
+            </w:r>
+            <w:r>
+              <w:rPr>
+                <w:b/>
+                <w:color w:val="FF0000"/>
+              </w:rPr>
+              <w:t>77, 90, 97</w:t>
+            </w:r>
+          </w:p>
+        </w:tc>
+        <w:tc>
+          <w:tcPr>
+            <w:tcW w:w="3773" w:type="dxa"/>
+          </w:tcPr>
+          <w:p>
+            <w:pPr>
+              <w:rPr>
+                <w:b/>
+              </w:rPr>
+            </w:pPr>
+          </w:p>
+        </w:tc>
+      </w:tr>
+      <w:tr>
+        <w:tc>
+          <w:tcPr>
+            <w:tcW w:w="1980" w:type="dxa"/>
+          </w:tcPr>
+          <w:p>
+            <w:pPr>
+              <w:jc w:val="right"/>
+            </w:pPr>
+            <w:r>
+              <w:t>After 4</w:t>
+            </w:r>
+            <w:r>
+              <w:rPr>
+                <w:vertAlign w:val="superscript"/>
+              </w:rPr>
+              <w:t>th</w:t>
+            </w:r>
+            <w:r>
+              <w:t xml:space="preserve"> pass:</w:t>
+            </w:r>
+          </w:p>
+        </w:tc>
+        <w:tc>
+          <w:tcPr>
+            <w:tcW w:w="3263" w:type="dxa"/>
+          </w:tcPr>
+          <w:p>
+            <w:pPr>
+              <w:rPr>
+                <w:b/>
+              </w:rPr>
+            </w:pPr>
+            <w:r>
+              <w:rPr>
+                <w:b/>
+              </w:rPr>
+              <w:t>6, 24, 41</w:t>
+            </w:r>
+            <w:r>
+              <w:rPr>
+                <w:b/>
+              </w:rPr>
+              <w:t xml:space="preserve">, </w:t>
+            </w:r>
+            <w:r>
+              <w:rPr>
+                <w:b/>
+                <w:color w:val="FF0000"/>
+              </w:rPr>
+              <w:t>57, 77, 90, 97</w:t>
+            </w:r>
+          </w:p>
+        </w:tc>
+        <w:tc>
+          <w:tcPr>
+            <w:tcW w:w="3773" w:type="dxa"/>
+          </w:tcPr>
+          <w:p>
+            <w:pPr>
+              <w:rPr>
+                <w:b/>
+              </w:rPr>
+            </w:pPr>
+          </w:p>
+        </w:tc>
+      </w:tr>
+      <w:tr>
+        <w:tc>
+          <w:tcPr>
+            <w:tcW w:w="1980" w:type="dxa"/>
+          </w:tcPr>
+          <w:p>
+            <w:pPr>
+              <w:jc w:val="right"/>
+            </w:pPr>
+            <w:r>
+              <w:t>After 5</w:t>
+            </w:r>
+            <w:r>
+              <w:rPr>
+                <w:vertAlign w:val="superscript"/>
+              </w:rPr>
+              <w:t>th</w:t>
+            </w:r>
+            <w:r>
+              <w:t xml:space="preserve"> pass:</w:t>
+            </w:r>
+          </w:p>
+        </w:tc>
+        <w:tc>
+          <w:tcPr>
+            <w:tcW w:w="3263" w:type="dxa"/>
+          </w:tcPr>
+          <w:p>
+            <w:pPr>
+              <w:rPr>
+                <w:b/>
+              </w:rPr>
+            </w:pPr>
+            <w:r>
+              <w:rPr>
+                <w:b/>
+              </w:rPr>
+              <w:t xml:space="preserve">6, 24, </w:t>
+            </w:r>
+            <w:r>
+              <w:rPr>
+                <w:b/>
+                <w:color w:val="FF0000"/>
+              </w:rPr>
+              <w:t>41, 57, 77, 90, 97</w:t>
+            </w:r>
+          </w:p>
+        </w:tc>
+        <w:tc>
+          <w:tcPr>
+            <w:tcW w:w="3773" w:type="dxa"/>
+          </w:tcPr>
+          <w:p>
+            <w:pPr>
+              <w:rPr>
+                <w:b/>
+              </w:rPr>
+            </w:pPr>
+            <w:r>
+              <w:rPr>
+                <w:b/>
+              </w:rPr>
+              <w:t>(no swaps occurs)</w:t>
+            </w:r>
+          </w:p>
+        </w:tc>
+      </w:tr>
+      <w:tr>
+        <w:tc>
+          <w:tcPr>
+            <w:tcW w:w="1980" w:type="dxa"/>
+          </w:tcPr>
+          <w:p>
+            <w:pPr>
+              <w:jc w:val="right"/>
+            </w:pPr>
+            <w:r>
+              <w:t>After 6</w:t>
+            </w:r>
+            <w:r>
+              <w:rPr>
+                <w:vertAlign w:val="superscript"/>
+              </w:rPr>
+              <w:t>th</w:t>
+            </w:r>
+            <w:r>
+              <w:t xml:space="preserve"> pass:</w:t>
+            </w:r>
+          </w:p>
+        </w:tc>
+        <w:tc>
+          <w:tcPr>
+            <w:tcW w:w="3263" w:type="dxa"/>
+          </w:tcPr>
+          <w:p>
+            <w:r>
+              <w:rPr>
+                <w:b/>
+              </w:rPr>
+              <w:t xml:space="preserve">6, </w:t>
+            </w:r>
+            <w:r>
+              <w:rPr>
+                <w:b/>
+                <w:color w:val="FF0000"/>
+              </w:rPr>
+              <w:t>24, 41, 57, 77, 90, 97</w:t>
+            </w:r>
+          </w:p>
+        </w:tc>
+        <w:tc>
+          <w:tcPr>
+            <w:tcW w:w="3773" w:type="dxa"/>
+          </w:tcPr>
+          <w:p>
+            <w:r>
+              <w:rPr>
+                <w:b/>
+              </w:rPr>
+              <w:t>(no swaps occurs)</w:t>
+            </w:r>
+          </w:p>
+        </w:tc>
+      </w:tr>
+      <w:tr>
+        <w:tc>
+          <w:tcPr>
+            <w:tcW w:w="1980" w:type="dxa"/>
+          </w:tcPr>
+          <w:p>
+            <w:pPr>
+              <w:jc w:val="right"/>
+            </w:pPr>
+            <w:r>
+              <w:t>After 7</w:t>
+            </w:r>
+            <w:r>
+              <w:rPr>
+                <w:vertAlign w:val="superscript"/>
+              </w:rPr>
+              <w:t>th</w:t>
+            </w:r>
+            <w:r>
+              <w:t xml:space="preserve"> pass:</w:t>
+            </w:r>
+          </w:p>
+        </w:tc>
+        <w:tc>
+          <w:tcPr>
+            <w:tcW w:w="3263" w:type="dxa"/>
+          </w:tcPr>
+          <w:p>
+            <w:r>
+              <w:rPr>
+                <w:b/>
+                <w:color w:val="FF0000"/>
+              </w:rPr>
+              <w:t>6, 24, 41, 57, 77, 90, 97</w:t>
+            </w:r>
+          </w:p>
+        </w:tc>
+        <w:tc>
+          <w:tcPr>
+            <w:tcW w:w="3773" w:type="dxa"/>
+          </w:tcPr>
+          <w:p>
+            <w:r>
+              <w:rPr>
+                <w:b/>
+              </w:rPr>
+              <w:t>(no swaps occurs)</w:t>
+            </w:r>
+          </w:p>
+        </w:tc>
+      </w:tr>
+    </w:tbl>
+    <w:p>
+      <w:pPr>
+        <w:pStyle w:val="Heading3"/>
+        <w:rPr>
           <w:color w:val="7030A0"/>
           <w:sz w:val="32"/>
           <w:szCs w:val="26"/>
         </w:rPr>
       </w:pPr>
-      <w:bookmarkStart w:id="17" w:name="_Toc512979914"/>
       <w:r>
         <w:br w:type="page"/>
       </w:r>
@@ -11901,6 +12479,8 @@
         <w:rPr>
           <w:rFonts w:asciiTheme="minorHAnsi" w:hAnsiTheme="minorHAnsi" w:cstheme="minorHAnsi"/>
           <w:i/>
+          <w:color w:val="C00000"/>
+          <w:sz w:val="20"/>
         </w:rPr>
       </w:pPr>
       <w:r>
@@ -11961,6 +12541,615 @@
         </w:rPr>
         <w:t>), insertion sort is typically twice as fast as bubble sort.</w:t>
       </w:r>
+    </w:p>
+    <w:p>
+      <w:pPr>
+        <w:pStyle w:val="Heading3"/>
+      </w:pPr>
+      <w:r>
+        <w:t>Example</w:t>
+      </w:r>
+    </w:p>
+    <w:p>
+      <w:pPr>
+        <w:spacing w:after="0"/>
+      </w:pPr>
+      <w:r>
+        <w:rPr>
+          <w:b/>
+          <w:color w:val="00B050"/>
+        </w:rPr>
+        <w:t>Green</w:t>
+      </w:r>
+      <w:r>
+        <w:rPr>
+          <w:color w:val="00B050"/>
+        </w:rPr>
+        <w:t xml:space="preserve"> </w:t>
+      </w:r>
+      <w:r>
+        <w:t xml:space="preserve">represents the sorted sub-array; </w:t>
+      </w:r>
+      <w:r>
+        <w:rPr>
+          <w:b/>
+          <w:color w:val="FF0000"/>
+        </w:rPr>
+        <w:t>red</w:t>
+      </w:r>
+      <w:r>
+        <w:rPr>
+          <w:color w:val="FF0000"/>
+        </w:rPr>
+        <w:t xml:space="preserve"> </w:t>
+      </w:r>
+      <w:r>
+        <w:t>represents the unsorted sub-array.</w:t>
+      </w:r>
+    </w:p>
+    <w:tbl>
+      <w:tblPr>
+        <w:tblStyle w:val="TableGrid"/>
+        <w:tblW w:w="0" w:type="auto"/>
+        <w:tblBorders>
+          <w:top w:val="none" w:sz="0" w:space="0" w:color="auto"/>
+          <w:left w:val="none" w:sz="0" w:space="0" w:color="auto"/>
+          <w:bottom w:val="none" w:sz="0" w:space="0" w:color="auto"/>
+          <w:right w:val="none" w:sz="0" w:space="0" w:color="auto"/>
+          <w:insideH w:val="none" w:sz="0" w:space="0" w:color="auto"/>
+          <w:insideV w:val="none" w:sz="0" w:space="0" w:color="auto"/>
+        </w:tblBorders>
+        <w:tblLook w:val="04A0" w:firstRow="1" w:lastRow="0" w:firstColumn="1" w:lastColumn="0" w:noHBand="0" w:noVBand="1"/>
+      </w:tblPr>
+      <w:tblGrid>
+        <w:gridCol w:w="1980"/>
+        <w:gridCol w:w="3263"/>
+        <w:gridCol w:w="3773"/>
+      </w:tblGrid>
+      <w:tr>
+        <w:tc>
+          <w:tcPr>
+            <w:tcW w:w="1980" w:type="dxa"/>
+            <w:tcBorders>
+              <w:bottom w:val="double" w:sz="4" w:space="0" w:color="auto"/>
+            </w:tcBorders>
+          </w:tcPr>
+          <w:p>
+            <w:pPr>
+              <w:jc w:val="right"/>
+            </w:pPr>
+            <w:bookmarkStart w:id="19" w:name="_GoBack" w:colFirst="0" w:colLast="1"/>
+            <w:r>
+              <w:t>Array to sort:</w:t>
+            </w:r>
+          </w:p>
+        </w:tc>
+        <w:tc>
+          <w:tcPr>
+            <w:tcW w:w="3263" w:type="dxa"/>
+            <w:tcBorders>
+              <w:bottom w:val="double" w:sz="4" w:space="0" w:color="auto"/>
+            </w:tcBorders>
+          </w:tcPr>
+          <w:p>
+            <w:pPr>
+              <w:rPr>
+                <w:b/>
+              </w:rPr>
+            </w:pPr>
+            <w:r>
+              <w:rPr>
+                <w:b/>
+                <w:color w:val="00B050"/>
+              </w:rPr>
+              <w:t xml:space="preserve">24, </w:t>
+            </w:r>
+            <w:r>
+              <w:rPr>
+                <w:b/>
+                <w:color w:val="FF0000"/>
+              </w:rPr>
+              <w:t>97, 57, 77, 6, 41, 90</w:t>
+            </w:r>
+          </w:p>
+        </w:tc>
+        <w:tc>
+          <w:tcPr>
+            <w:tcW w:w="3773" w:type="dxa"/>
+          </w:tcPr>
+          <w:p>
+            <w:pPr>
+              <w:rPr>
+                <w:b/>
+              </w:rPr>
+            </w:pPr>
+          </w:p>
+        </w:tc>
+      </w:tr>
+      <w:bookmarkEnd w:id="19"/>
+      <w:tr>
+        <w:tc>
+          <w:tcPr>
+            <w:tcW w:w="1980" w:type="dxa"/>
+            <w:tcBorders>
+              <w:top w:val="double" w:sz="4" w:space="0" w:color="auto"/>
+            </w:tcBorders>
+          </w:tcPr>
+          <w:p>
+            <w:pPr>
+              <w:jc w:val="right"/>
+            </w:pPr>
+            <w:r>
+              <w:t>After 1</w:t>
+            </w:r>
+            <w:r>
+              <w:rPr>
+                <w:vertAlign w:val="superscript"/>
+              </w:rPr>
+              <w:t>st</w:t>
+            </w:r>
+            <w:r>
+              <w:t xml:space="preserve"> pass:</w:t>
+            </w:r>
+          </w:p>
+        </w:tc>
+        <w:tc>
+          <w:tcPr>
+            <w:tcW w:w="3263" w:type="dxa"/>
+            <w:tcBorders>
+              <w:top w:val="double" w:sz="4" w:space="0" w:color="auto"/>
+            </w:tcBorders>
+          </w:tcPr>
+          <w:p>
+            <w:pPr>
+              <w:tabs>
+                <w:tab w:val="left" w:pos="2835"/>
+              </w:tabs>
+            </w:pPr>
+            <w:r>
+              <w:rPr>
+                <w:b/>
+                <w:color w:val="00B050"/>
+              </w:rPr>
+              <w:t xml:space="preserve">24, </w:t>
+            </w:r>
+            <w:r>
+              <w:rPr>
+                <w:b/>
+                <w:color w:val="00B050"/>
+              </w:rPr>
+              <w:t>97</w:t>
+            </w:r>
+            <w:r>
+              <w:rPr>
+                <w:b/>
+                <w:color w:val="00B050"/>
+              </w:rPr>
+              <w:t>,</w:t>
+            </w:r>
+            <w:r>
+              <w:rPr>
+                <w:b/>
+                <w:color w:val="FF0000"/>
+              </w:rPr>
+              <w:t xml:space="preserve"> 57, 77, 6, 41, 90</w:t>
+            </w:r>
+          </w:p>
+        </w:tc>
+        <w:tc>
+          <w:tcPr>
+            <w:tcW w:w="3773" w:type="dxa"/>
+          </w:tcPr>
+          <w:p>
+            <w:pPr>
+              <w:tabs>
+                <w:tab w:val="left" w:pos="2835"/>
+              </w:tabs>
+            </w:pPr>
+            <w:r>
+              <w:t>(no swaps occur)</w:t>
+            </w:r>
+          </w:p>
+        </w:tc>
+      </w:tr>
+      <w:tr>
+        <w:tc>
+          <w:tcPr>
+            <w:tcW w:w="1980" w:type="dxa"/>
+          </w:tcPr>
+          <w:p>
+            <w:pPr>
+              <w:jc w:val="right"/>
+            </w:pPr>
+            <w:r>
+              <w:t>After 2</w:t>
+            </w:r>
+            <w:r>
+              <w:rPr>
+                <w:vertAlign w:val="superscript"/>
+              </w:rPr>
+              <w:t>nd</w:t>
+            </w:r>
+            <w:r>
+              <w:t xml:space="preserve"> pass:</w:t>
+            </w:r>
+          </w:p>
+        </w:tc>
+        <w:tc>
+          <w:tcPr>
+            <w:tcW w:w="3263" w:type="dxa"/>
+          </w:tcPr>
+          <w:p>
+            <w:pPr>
+              <w:tabs>
+                <w:tab w:val="left" w:pos="2835"/>
+              </w:tabs>
+            </w:pPr>
+            <w:r>
+              <w:rPr>
+                <w:b/>
+                <w:color w:val="00B050"/>
+              </w:rPr>
+              <w:t xml:space="preserve">24, </w:t>
+            </w:r>
+            <w:r>
+              <w:rPr>
+                <w:b/>
+                <w:color w:val="00B050"/>
+              </w:rPr>
+              <w:t xml:space="preserve">57, 97, </w:t>
+            </w:r>
+            <w:r>
+              <w:rPr>
+                <w:b/>
+                <w:color w:val="FF0000"/>
+              </w:rPr>
+              <w:t>77, 6, 41, 90</w:t>
+            </w:r>
+          </w:p>
+        </w:tc>
+        <w:tc>
+          <w:tcPr>
+            <w:tcW w:w="3773" w:type="dxa"/>
+          </w:tcPr>
+          <w:p>
+            <w:pPr>
+              <w:tabs>
+                <w:tab w:val="left" w:pos="2835"/>
+              </w:tabs>
+            </w:pPr>
+          </w:p>
+        </w:tc>
+      </w:tr>
+      <w:tr>
+        <w:tc>
+          <w:tcPr>
+            <w:tcW w:w="1980" w:type="dxa"/>
+          </w:tcPr>
+          <w:p>
+            <w:pPr>
+              <w:jc w:val="right"/>
+            </w:pPr>
+            <w:r>
+              <w:t>After 3</w:t>
+            </w:r>
+            <w:r>
+              <w:rPr>
+                <w:vertAlign w:val="superscript"/>
+              </w:rPr>
+              <w:t>rd</w:t>
+            </w:r>
+            <w:r>
+              <w:t xml:space="preserve"> pass:</w:t>
+            </w:r>
+          </w:p>
+        </w:tc>
+        <w:tc>
+          <w:tcPr>
+            <w:tcW w:w="3263" w:type="dxa"/>
+          </w:tcPr>
+          <w:p>
+            <w:pPr>
+              <w:rPr>
+                <w:b/>
+              </w:rPr>
+            </w:pPr>
+            <w:r>
+              <w:rPr>
+                <w:b/>
+                <w:color w:val="00B050"/>
+              </w:rPr>
+              <w:t xml:space="preserve">24, </w:t>
+            </w:r>
+            <w:r>
+              <w:rPr>
+                <w:b/>
+                <w:color w:val="00B050"/>
+              </w:rPr>
+              <w:t>57,</w:t>
+            </w:r>
+            <w:r>
+              <w:rPr>
+                <w:b/>
+                <w:color w:val="00B050"/>
+              </w:rPr>
+              <w:t xml:space="preserve"> 77,</w:t>
+            </w:r>
+            <w:r>
+              <w:rPr>
+                <w:b/>
+                <w:color w:val="00B050"/>
+              </w:rPr>
+              <w:t xml:space="preserve"> 97</w:t>
+            </w:r>
+            <w:r>
+              <w:rPr>
+                <w:b/>
+                <w:color w:val="FF0000"/>
+              </w:rPr>
+              <w:t>, 6, 41, 90</w:t>
+            </w:r>
+          </w:p>
+        </w:tc>
+        <w:tc>
+          <w:tcPr>
+            <w:tcW w:w="3773" w:type="dxa"/>
+          </w:tcPr>
+          <w:p>
+            <w:pPr>
+              <w:rPr>
+                <w:b/>
+              </w:rPr>
+            </w:pPr>
+          </w:p>
+        </w:tc>
+      </w:tr>
+      <w:tr>
+        <w:tc>
+          <w:tcPr>
+            <w:tcW w:w="1980" w:type="dxa"/>
+          </w:tcPr>
+          <w:p>
+            <w:pPr>
+              <w:jc w:val="right"/>
+            </w:pPr>
+            <w:r>
+              <w:t>After 4</w:t>
+            </w:r>
+            <w:r>
+              <w:rPr>
+                <w:vertAlign w:val="superscript"/>
+              </w:rPr>
+              <w:t>th</w:t>
+            </w:r>
+            <w:r>
+              <w:t xml:space="preserve"> pass:</w:t>
+            </w:r>
+          </w:p>
+        </w:tc>
+        <w:tc>
+          <w:tcPr>
+            <w:tcW w:w="3263" w:type="dxa"/>
+          </w:tcPr>
+          <w:p>
+            <w:pPr>
+              <w:rPr>
+                <w:b/>
+              </w:rPr>
+            </w:pPr>
+            <w:r>
+              <w:rPr>
+                <w:b/>
+                <w:color w:val="00B050"/>
+              </w:rPr>
+              <w:t xml:space="preserve">6, </w:t>
+            </w:r>
+            <w:r>
+              <w:rPr>
+                <w:b/>
+                <w:color w:val="00B050"/>
+              </w:rPr>
+              <w:t xml:space="preserve">24, </w:t>
+            </w:r>
+            <w:r>
+              <w:rPr>
+                <w:b/>
+                <w:color w:val="00B050"/>
+              </w:rPr>
+              <w:t>57, 77, 97</w:t>
+            </w:r>
+            <w:r>
+              <w:rPr>
+                <w:b/>
+                <w:color w:val="FF0000"/>
+              </w:rPr>
+              <w:t>, 41, 90</w:t>
+            </w:r>
+          </w:p>
+        </w:tc>
+        <w:tc>
+          <w:tcPr>
+            <w:tcW w:w="3773" w:type="dxa"/>
+          </w:tcPr>
+          <w:p>
+            <w:pPr>
+              <w:rPr>
+                <w:b/>
+              </w:rPr>
+            </w:pPr>
+          </w:p>
+        </w:tc>
+      </w:tr>
+      <w:tr>
+        <w:tc>
+          <w:tcPr>
+            <w:tcW w:w="1980" w:type="dxa"/>
+          </w:tcPr>
+          <w:p>
+            <w:pPr>
+              <w:jc w:val="right"/>
+            </w:pPr>
+            <w:r>
+              <w:t>After 5</w:t>
+            </w:r>
+            <w:r>
+              <w:rPr>
+                <w:vertAlign w:val="superscript"/>
+              </w:rPr>
+              <w:t>th</w:t>
+            </w:r>
+            <w:r>
+              <w:t xml:space="preserve"> pass:</w:t>
+            </w:r>
+          </w:p>
+        </w:tc>
+        <w:tc>
+          <w:tcPr>
+            <w:tcW w:w="3263" w:type="dxa"/>
+          </w:tcPr>
+          <w:p>
+            <w:pPr>
+              <w:rPr>
+                <w:b/>
+              </w:rPr>
+            </w:pPr>
+            <w:r>
+              <w:rPr>
+                <w:b/>
+                <w:color w:val="00B050"/>
+              </w:rPr>
+              <w:t xml:space="preserve">6, </w:t>
+            </w:r>
+            <w:r>
+              <w:rPr>
+                <w:b/>
+                <w:color w:val="00B050"/>
+              </w:rPr>
+              <w:t>24,</w:t>
+            </w:r>
+            <w:r>
+              <w:rPr>
+                <w:b/>
+                <w:color w:val="00B050"/>
+              </w:rPr>
+              <w:t xml:space="preserve"> 41, </w:t>
+            </w:r>
+            <w:r>
+              <w:rPr>
+                <w:b/>
+                <w:color w:val="00B050"/>
+              </w:rPr>
+              <w:t>57, 77, 97</w:t>
+            </w:r>
+            <w:r>
+              <w:rPr>
+                <w:b/>
+                <w:color w:val="FF0000"/>
+              </w:rPr>
+              <w:t>, 90</w:t>
+            </w:r>
+          </w:p>
+        </w:tc>
+        <w:tc>
+          <w:tcPr>
+            <w:tcW w:w="3773" w:type="dxa"/>
+          </w:tcPr>
+          <w:p>
+            <w:pPr>
+              <w:rPr>
+                <w:b/>
+              </w:rPr>
+            </w:pPr>
+          </w:p>
+        </w:tc>
+      </w:tr>
+      <w:tr>
+        <w:tc>
+          <w:tcPr>
+            <w:tcW w:w="1980" w:type="dxa"/>
+          </w:tcPr>
+          <w:p>
+            <w:pPr>
+              <w:jc w:val="right"/>
+            </w:pPr>
+            <w:r>
+              <w:t>After 6</w:t>
+            </w:r>
+            <w:r>
+              <w:rPr>
+                <w:vertAlign w:val="superscript"/>
+              </w:rPr>
+              <w:t>th</w:t>
+            </w:r>
+            <w:r>
+              <w:t xml:space="preserve"> pass:</w:t>
+            </w:r>
+          </w:p>
+        </w:tc>
+        <w:tc>
+          <w:tcPr>
+            <w:tcW w:w="3263" w:type="dxa"/>
+          </w:tcPr>
+          <w:p>
+            <w:r>
+              <w:rPr>
+                <w:b/>
+                <w:color w:val="00B050"/>
+              </w:rPr>
+              <w:t xml:space="preserve">6, </w:t>
+            </w:r>
+            <w:r>
+              <w:rPr>
+                <w:b/>
+                <w:color w:val="00B050"/>
+              </w:rPr>
+              <w:t>24,</w:t>
+            </w:r>
+            <w:r>
+              <w:rPr>
+                <w:b/>
+                <w:color w:val="00B050"/>
+              </w:rPr>
+              <w:t xml:space="preserve"> 41, 57, 77,</w:t>
+            </w:r>
+            <w:r>
+              <w:rPr>
+                <w:b/>
+                <w:color w:val="00B050"/>
+              </w:rPr>
+              <w:t xml:space="preserve"> 90,</w:t>
+            </w:r>
+            <w:r>
+              <w:rPr>
+                <w:b/>
+                <w:color w:val="00B050"/>
+              </w:rPr>
+              <w:t xml:space="preserve"> 97</w:t>
+            </w:r>
+          </w:p>
+        </w:tc>
+        <w:tc>
+          <w:tcPr>
+            <w:tcW w:w="3773" w:type="dxa"/>
+          </w:tcPr>
+          <w:p/>
+        </w:tc>
+      </w:tr>
+    </w:tbl>
+    <w:p>
+      <w:pPr>
+        <w:pStyle w:val="Code"/>
+        <w:pBdr>
+          <w:top w:val="single" w:sz="4" w:space="8" w:color="auto"/>
+        </w:pBdr>
+        <w:spacing w:after="360"/>
+        <w:ind w:left="1380" w:hanging="1380"/>
+        <w:jc w:val="both"/>
+        <w:rPr>
+          <w:rFonts w:asciiTheme="minorHAnsi" w:hAnsiTheme="minorHAnsi" w:cstheme="minorHAnsi"/>
+          <w:i/>
+        </w:rPr>
+      </w:pPr>
       <w:r>
         <w:rPr>
           <w:rFonts w:asciiTheme="minorHAnsi" w:hAnsiTheme="minorHAnsi" w:cstheme="minorHAnsi"/>
@@ -12552,11 +13741,11 @@
       <w:pPr>
         <w:pStyle w:val="Heading3"/>
       </w:pPr>
-      <w:bookmarkStart w:id="19" w:name="_Toc512979916"/>
+      <w:bookmarkStart w:id="20" w:name="_Toc512979916"/>
       <w:r>
         <w:t>Pivot</w:t>
       </w:r>
-      <w:bookmarkEnd w:id="19"/>
+      <w:bookmarkEnd w:id="20"/>
     </w:p>
     <w:p>
       <w:pPr>
@@ -14497,8 +15686,6 @@
       <w:r>
         <w:t>Transposition Error</w:t>
       </w:r>
-      <w:bookmarkStart w:id="20" w:name="_GoBack"/>
-      <w:bookmarkEnd w:id="20"/>
     </w:p>
     <w:p>
       <w:pPr>
@@ -19148,7 +20335,7 @@
           <w:rPr>
             <w:noProof/>
           </w:rPr>
-          <w:t>18</w:t>
+          <w:t>20</w:t>
         </w:r>
         <w:r>
           <w:rPr>
@@ -19217,10 +20404,7 @@
         <w:footnoteRef/>
       </w:r>
       <w:r>
-        <w:t xml:space="preserve"> Binary data refers to data only containing ‘1</w:t>
-      </w:r>
-      <w:r>
-        <w:t>’ and ‘0’ bits.</w:t>
+        <w:t xml:space="preserve"> Binary data refers to data only containing ‘1’ and ‘0’ bits.</w:t>
       </w:r>
     </w:p>
   </w:footnote>
@@ -25104,6 +26288,7 @@
   <w:style w:type="character" w:default="1" w:styleId="DefaultParagraphFont">
     <w:name w:val="Default Paragraph Font"/>
     <w:uiPriority w:val="1"/>
+    <w:semiHidden/>
     <w:unhideWhenUsed/>
   </w:style>
   <w:style w:type="table" w:default="1" w:styleId="TableNormal">
@@ -25649,7 +26834,7 @@
 </file>
 
 <file path=customXml/itemProps1.xml><?xml version="1.0" encoding="utf-8"?>
-<ds:datastoreItem xmlns:ds="http://schemas.openxmlformats.org/officeDocument/2006/customXml" ds:itemID="{88A0CE6A-A9E6-4DE1-B855-C88B5B933691}">
+<ds:datastoreItem xmlns:ds="http://schemas.openxmlformats.org/officeDocument/2006/customXml" ds:itemID="{E9D51329-EDFD-458B-A933-481583F16E21}">
   <ds:schemaRefs>
     <ds:schemaRef ds:uri="http://schemas.openxmlformats.org/officeDocument/2006/bibliography"/>
   </ds:schemaRefs>

</xml_diff>